<commit_message>
Project 4: Task 3: Added acceptance tests for the user stories in the Coffee Maker Documentation. The acceptance tests are in the Coffee Maker Acceptance Tests.docx in CoffeeMaker/reqs/
</commit_message>
<xml_diff>
--- a/trunk/CoffeeMaker/reqs/Coffee Maker Acceptance Tests.docx
+++ b/trunk/CoffeeMaker/reqs/Coffee Maker Acceptance Tests.docx
@@ -37,10 +37,10 @@
         <w:tblLook w:val="04A0"/>
       </w:tblPr>
       <w:tblGrid>
-        <w:gridCol w:w="1696"/>
-        <w:gridCol w:w="3860"/>
-        <w:gridCol w:w="3639"/>
-        <w:gridCol w:w="3690"/>
+        <w:gridCol w:w="1693"/>
+        <w:gridCol w:w="4172"/>
+        <w:gridCol w:w="3887"/>
+        <w:gridCol w:w="3133"/>
       </w:tblGrid>
       <w:tr>
         <w:trPr>
@@ -48,7 +48,7 @@
         </w:trPr>
         <w:tc>
           <w:tcPr>
-            <w:tcW w:w="1696" w:type="dxa"/>
+            <w:tcW w:w="1693" w:type="dxa"/>
             <w:tcBorders>
               <w:top w:val="outset" w:sz="6" w:space="0" w:color="auto"/>
               <w:left w:val="outset" w:sz="6" w:space="0" w:color="auto"/>
@@ -82,7 +82,7 @@
         </w:tc>
         <w:tc>
           <w:tcPr>
-            <w:tcW w:w="3860" w:type="dxa"/>
+            <w:tcW w:w="4172" w:type="dxa"/>
             <w:tcBorders>
               <w:top w:val="outset" w:sz="6" w:space="0" w:color="auto"/>
               <w:left w:val="outset" w:sz="6" w:space="0" w:color="auto"/>
@@ -116,7 +116,7 @@
         </w:tc>
         <w:tc>
           <w:tcPr>
-            <w:tcW w:w="3639" w:type="dxa"/>
+            <w:tcW w:w="3887" w:type="dxa"/>
             <w:tcBorders>
               <w:top w:val="outset" w:sz="6" w:space="0" w:color="auto"/>
               <w:left w:val="outset" w:sz="6" w:space="0" w:color="auto"/>
@@ -150,7 +150,7 @@
         </w:tc>
         <w:tc>
           <w:tcPr>
-            <w:tcW w:w="3690" w:type="dxa"/>
+            <w:tcW w:w="3133" w:type="dxa"/>
             <w:tcBorders>
               <w:top w:val="outset" w:sz="6" w:space="0" w:color="auto"/>
               <w:left w:val="outset" w:sz="6" w:space="0" w:color="auto"/>
@@ -220,7 +220,7 @@
         </w:tc>
         <w:tc>
           <w:tcPr>
-            <w:tcW w:w="0" w:type="auto"/>
+            <w:tcW w:w="4172" w:type="dxa"/>
             <w:tcBorders>
               <w:top w:val="outset" w:sz="6" w:space="0" w:color="auto"/>
               <w:left w:val="outset" w:sz="6" w:space="0" w:color="auto"/>
@@ -245,18 +245,8 @@
                 <w:sz w:val="20"/>
                 <w:szCs w:val="20"/>
               </w:rPr>
-              <w:t xml:space="preserve">Precondition: Run </w:t>
-            </w:r>
-            <w:proofErr w:type="spellStart"/>
-            <w:r>
-              <w:rPr>
-                <w:rFonts w:ascii="Times New Roman" w:eastAsia="Times New Roman" w:hAnsi="Times New Roman" w:cs="Times New Roman"/>
-                <w:sz w:val="20"/>
-                <w:szCs w:val="20"/>
-              </w:rPr>
-              <w:t>CoffeeMaker</w:t>
-            </w:r>
-            <w:proofErr w:type="spellEnd"/>
+              <w:t>Precondition: Run CoffeeMaker</w:t>
+            </w:r>
             <w:r>
               <w:rPr>
                 <w:rFonts w:ascii="Times New Roman" w:eastAsia="Times New Roman" w:hAnsi="Times New Roman" w:cs="Times New Roman"/>
@@ -349,7 +339,7 @@
         </w:tc>
         <w:tc>
           <w:tcPr>
-            <w:tcW w:w="3639" w:type="dxa"/>
+            <w:tcW w:w="3887" w:type="dxa"/>
             <w:tcBorders>
               <w:top w:val="outset" w:sz="6" w:space="0" w:color="auto"/>
               <w:left w:val="outset" w:sz="6" w:space="0" w:color="auto"/>
@@ -380,7 +370,7 @@
         </w:tc>
         <w:tc>
           <w:tcPr>
-            <w:tcW w:w="3690" w:type="dxa"/>
+            <w:tcW w:w="3133" w:type="dxa"/>
             <w:tcBorders>
               <w:top w:val="outset" w:sz="6" w:space="0" w:color="auto"/>
               <w:left w:val="outset" w:sz="6" w:space="0" w:color="auto"/>
@@ -447,7 +437,7 @@
         </w:tc>
         <w:tc>
           <w:tcPr>
-            <w:tcW w:w="0" w:type="auto"/>
+            <w:tcW w:w="4172" w:type="dxa"/>
             <w:tcBorders>
               <w:top w:val="outset" w:sz="6" w:space="0" w:color="auto"/>
               <w:left w:val="outset" w:sz="6" w:space="0" w:color="auto"/>
@@ -513,7 +503,7 @@
         </w:tc>
         <w:tc>
           <w:tcPr>
-            <w:tcW w:w="3639" w:type="dxa"/>
+            <w:tcW w:w="3887" w:type="dxa"/>
             <w:tcBorders>
               <w:top w:val="outset" w:sz="6" w:space="0" w:color="auto"/>
               <w:left w:val="outset" w:sz="6" w:space="0" w:color="auto"/>
@@ -544,7 +534,7 @@
         </w:tc>
         <w:tc>
           <w:tcPr>
-            <w:tcW w:w="3690" w:type="dxa"/>
+            <w:tcW w:w="3133" w:type="dxa"/>
             <w:tcBorders>
               <w:top w:val="outset" w:sz="6" w:space="0" w:color="auto"/>
               <w:left w:val="outset" w:sz="6" w:space="0" w:color="auto"/>
@@ -571,6 +561,407 @@
               </w:rPr>
               <w:t> </w:t>
             </w:r>
+          </w:p>
+        </w:tc>
+      </w:tr>
+      <w:tr>
+        <w:trPr>
+          <w:trHeight w:val="2190"/>
+          <w:tblCellSpacing w:w="0" w:type="dxa"/>
+        </w:trPr>
+        <w:tc>
+          <w:tcPr>
+            <w:tcW w:w="0" w:type="auto"/>
+            <w:tcBorders>
+              <w:top w:val="outset" w:sz="6" w:space="0" w:color="auto"/>
+              <w:left w:val="outset" w:sz="6" w:space="0" w:color="auto"/>
+              <w:bottom w:val="outset" w:sz="6" w:space="0" w:color="auto"/>
+              <w:right w:val="outset" w:sz="6" w:space="0" w:color="auto"/>
+            </w:tcBorders>
+            <w:vAlign w:val="center"/>
+            <w:hideMark/>
+          </w:tcPr>
+          <w:p>
+            <w:pPr>
+              <w:spacing w:after="0" w:line="240" w:lineRule="auto"/>
+              <w:rPr>
+                <w:rFonts w:ascii="Times New Roman" w:eastAsia="Times New Roman" w:hAnsi="Times New Roman" w:cs="Times New Roman"/>
+                <w:sz w:val="20"/>
+                <w:szCs w:val="20"/>
+              </w:rPr>
+            </w:pPr>
+            <w:r>
+              <w:rPr>
+                <w:rFonts w:ascii="Times New Roman" w:eastAsia="Times New Roman" w:hAnsi="Times New Roman" w:cs="Times New Roman"/>
+                <w:sz w:val="20"/>
+                <w:szCs w:val="20"/>
+              </w:rPr>
+              <w:t>editRecipe</w:t>
+            </w:r>
+            <w:r>
+              <w:rPr>
+                <w:rFonts w:ascii="Times New Roman" w:eastAsia="Times New Roman" w:hAnsi="Times New Roman" w:cs="Times New Roman"/>
+                <w:sz w:val="20"/>
+                <w:szCs w:val="20"/>
+              </w:rPr>
+              <w:t>1</w:t>
+            </w:r>
+          </w:p>
+        </w:tc>
+        <w:tc>
+          <w:tcPr>
+            <w:tcW w:w="4172" w:type="dxa"/>
+            <w:tcBorders>
+              <w:top w:val="outset" w:sz="6" w:space="0" w:color="auto"/>
+              <w:left w:val="outset" w:sz="6" w:space="0" w:color="auto"/>
+              <w:bottom w:val="outset" w:sz="6" w:space="0" w:color="auto"/>
+              <w:right w:val="outset" w:sz="6" w:space="0" w:color="auto"/>
+            </w:tcBorders>
+            <w:vAlign w:val="center"/>
+            <w:hideMark/>
+          </w:tcPr>
+          <w:p>
+            <w:pPr>
+              <w:spacing w:before="100" w:beforeAutospacing="1" w:after="100" w:afterAutospacing="1" w:line="240" w:lineRule="auto"/>
+              <w:rPr>
+                <w:rFonts w:ascii="Times New Roman" w:eastAsia="Times New Roman" w:hAnsi="Times New Roman" w:cs="Times New Roman"/>
+                <w:sz w:val="20"/>
+                <w:szCs w:val="20"/>
+              </w:rPr>
+            </w:pPr>
+            <w:r>
+              <w:rPr>
+                <w:rFonts w:ascii="Times New Roman" w:eastAsia="Times New Roman" w:hAnsi="Times New Roman" w:cs="Times New Roman"/>
+                <w:sz w:val="20"/>
+                <w:szCs w:val="20"/>
+              </w:rPr>
+              <w:t>Precondition: addRecipe1 has run successfully</w:t>
+            </w:r>
+            <w:r>
+              <w:rPr>
+                <w:rFonts w:ascii="Times New Roman" w:eastAsia="Times New Roman" w:hAnsi="Times New Roman" w:cs="Times New Roman"/>
+                <w:sz w:val="20"/>
+                <w:szCs w:val="20"/>
+              </w:rPr>
+              <w:t> </w:t>
+            </w:r>
+            <w:r>
+              <w:rPr>
+                <w:rFonts w:ascii="Times New Roman" w:eastAsia="Times New Roman" w:hAnsi="Times New Roman" w:cs="Times New Roman"/>
+                <w:sz w:val="20"/>
+                <w:szCs w:val="20"/>
+              </w:rPr>
+              <w:br/>
+              <w:t>Enter: Menu option 3, "Edit a recipe "</w:t>
+            </w:r>
+            <w:r>
+              <w:rPr>
+                <w:rFonts w:ascii="Times New Roman" w:eastAsia="Times New Roman" w:hAnsi="Times New Roman" w:cs="Times New Roman"/>
+                <w:sz w:val="20"/>
+                <w:szCs w:val="20"/>
+              </w:rPr>
+              <w:br/>
+              <w:t>Select: Coffee</w:t>
+            </w:r>
+            <w:r>
+              <w:rPr>
+                <w:rFonts w:ascii="Times New Roman" w:eastAsia="Times New Roman" w:hAnsi="Times New Roman" w:cs="Times New Roman"/>
+                <w:sz w:val="20"/>
+                <w:szCs w:val="20"/>
+              </w:rPr>
+              <w:t> </w:t>
+            </w:r>
+            <w:r>
+              <w:rPr>
+                <w:rFonts w:ascii="Times New Roman" w:eastAsia="Times New Roman" w:hAnsi="Times New Roman" w:cs="Times New Roman"/>
+                <w:sz w:val="20"/>
+                <w:szCs w:val="20"/>
+              </w:rPr>
+              <w:br/>
+              <w:t>Price: 50</w:t>
+            </w:r>
+            <w:r>
+              <w:rPr>
+                <w:rFonts w:ascii="Times New Roman" w:eastAsia="Times New Roman" w:hAnsi="Times New Roman" w:cs="Times New Roman"/>
+                <w:sz w:val="20"/>
+                <w:szCs w:val="20"/>
+              </w:rPr>
+              <w:br/>
+              <w:t>Coffee: 3</w:t>
+            </w:r>
+            <w:r>
+              <w:rPr>
+                <w:rFonts w:ascii="Times New Roman" w:eastAsia="Times New Roman" w:hAnsi="Times New Roman" w:cs="Times New Roman"/>
+                <w:sz w:val="20"/>
+                <w:szCs w:val="20"/>
+              </w:rPr>
+              <w:br/>
+              <w:t>Milk: 1</w:t>
+            </w:r>
+            <w:r>
+              <w:rPr>
+                <w:rFonts w:ascii="Times New Roman" w:eastAsia="Times New Roman" w:hAnsi="Times New Roman" w:cs="Times New Roman"/>
+                <w:sz w:val="20"/>
+                <w:szCs w:val="20"/>
+              </w:rPr>
+              <w:br/>
+              <w:t>Sugar: 1</w:t>
+            </w:r>
+            <w:r>
+              <w:rPr>
+                <w:rFonts w:ascii="Times New Roman" w:eastAsia="Times New Roman" w:hAnsi="Times New Roman" w:cs="Times New Roman"/>
+                <w:sz w:val="20"/>
+                <w:szCs w:val="20"/>
+              </w:rPr>
+              <w:br/>
+              <w:t>Chocolate: 0</w:t>
+            </w:r>
+            <w:r>
+              <w:rPr>
+                <w:rFonts w:ascii="Times New Roman" w:eastAsia="Times New Roman" w:hAnsi="Times New Roman" w:cs="Times New Roman"/>
+                <w:sz w:val="20"/>
+                <w:szCs w:val="20"/>
+              </w:rPr>
+              <w:t> </w:t>
+            </w:r>
+            <w:r>
+              <w:rPr>
+                <w:rFonts w:ascii="Times New Roman" w:eastAsia="Times New Roman" w:hAnsi="Times New Roman" w:cs="Times New Roman"/>
+                <w:sz w:val="20"/>
+                <w:szCs w:val="20"/>
+              </w:rPr>
+              <w:br/>
+              <w:t>Return to main menu.</w:t>
+            </w:r>
+            <w:r>
+              <w:rPr>
+                <w:rFonts w:ascii="Times New Roman" w:eastAsia="Times New Roman" w:hAnsi="Times New Roman" w:cs="Times New Roman"/>
+                <w:sz w:val="20"/>
+                <w:szCs w:val="20"/>
+              </w:rPr>
+              <w:t> </w:t>
+            </w:r>
+          </w:p>
+        </w:tc>
+        <w:tc>
+          <w:tcPr>
+            <w:tcW w:w="3887" w:type="dxa"/>
+            <w:tcBorders>
+              <w:top w:val="outset" w:sz="6" w:space="0" w:color="auto"/>
+              <w:left w:val="outset" w:sz="6" w:space="0" w:color="auto"/>
+              <w:bottom w:val="outset" w:sz="6" w:space="0" w:color="auto"/>
+              <w:right w:val="outset" w:sz="6" w:space="0" w:color="auto"/>
+            </w:tcBorders>
+            <w:vAlign w:val="center"/>
+            <w:hideMark/>
+          </w:tcPr>
+          <w:p>
+            <w:pPr>
+              <w:spacing w:after="0" w:line="240" w:lineRule="auto"/>
+              <w:rPr>
+                <w:rFonts w:ascii="Times New Roman" w:eastAsia="Times New Roman" w:hAnsi="Times New Roman" w:cs="Times New Roman"/>
+                <w:sz w:val="20"/>
+                <w:szCs w:val="20"/>
+              </w:rPr>
+            </w:pPr>
+            <w:r>
+              <w:rPr>
+                <w:rFonts w:ascii="Times New Roman" w:eastAsia="Times New Roman" w:hAnsi="Times New Roman" w:cs="Times New Roman"/>
+                <w:sz w:val="20"/>
+                <w:szCs w:val="20"/>
+              </w:rPr>
+              <w:t>Coffee successfully added.</w:t>
+            </w:r>
+          </w:p>
+        </w:tc>
+        <w:tc>
+          <w:tcPr>
+            <w:tcW w:w="3133" w:type="dxa"/>
+            <w:tcBorders>
+              <w:top w:val="outset" w:sz="6" w:space="0" w:color="auto"/>
+              <w:left w:val="outset" w:sz="6" w:space="0" w:color="auto"/>
+              <w:bottom w:val="outset" w:sz="6" w:space="0" w:color="auto"/>
+              <w:right w:val="outset" w:sz="6" w:space="0" w:color="auto"/>
+            </w:tcBorders>
+            <w:vAlign w:val="center"/>
+            <w:hideMark/>
+          </w:tcPr>
+          <w:p>
+            <w:pPr>
+              <w:spacing w:after="0" w:line="240" w:lineRule="auto"/>
+              <w:rPr>
+                <w:rFonts w:ascii="Times New Roman" w:eastAsia="Times New Roman" w:hAnsi="Times New Roman" w:cs="Times New Roman"/>
+                <w:sz w:val="18"/>
+                <w:szCs w:val="18"/>
+              </w:rPr>
+            </w:pPr>
+            <w:r>
+              <w:rPr>
+                <w:rFonts w:ascii="Times New Roman" w:eastAsia="Times New Roman" w:hAnsi="Times New Roman" w:cs="Times New Roman"/>
+                <w:sz w:val="18"/>
+                <w:szCs w:val="18"/>
+              </w:rPr>
+              <w:t> </w:t>
+            </w:r>
+          </w:p>
+        </w:tc>
+      </w:tr>
+      <w:tr>
+        <w:trPr>
+          <w:trHeight w:val="687"/>
+          <w:tblCellSpacing w:w="0" w:type="dxa"/>
+        </w:trPr>
+        <w:tc>
+          <w:tcPr>
+            <w:tcW w:w="0" w:type="auto"/>
+            <w:tcBorders>
+              <w:top w:val="outset" w:sz="6" w:space="0" w:color="auto"/>
+              <w:left w:val="outset" w:sz="6" w:space="0" w:color="auto"/>
+              <w:bottom w:val="outset" w:sz="6" w:space="0" w:color="auto"/>
+              <w:right w:val="outset" w:sz="6" w:space="0" w:color="auto"/>
+            </w:tcBorders>
+            <w:vAlign w:val="center"/>
+            <w:hideMark/>
+          </w:tcPr>
+          <w:p>
+            <w:pPr>
+              <w:spacing w:after="0" w:line="240" w:lineRule="auto"/>
+              <w:rPr>
+                <w:rFonts w:ascii="Times New Roman" w:eastAsia="Times New Roman" w:hAnsi="Times New Roman" w:cs="Times New Roman"/>
+                <w:sz w:val="20"/>
+                <w:szCs w:val="20"/>
+              </w:rPr>
+            </w:pPr>
+          </w:p>
+          <w:p>
+            <w:pPr>
+              <w:spacing w:after="0" w:line="240" w:lineRule="auto"/>
+              <w:rPr>
+                <w:rFonts w:ascii="Times New Roman" w:eastAsia="Times New Roman" w:hAnsi="Times New Roman" w:cs="Times New Roman"/>
+                <w:sz w:val="20"/>
+                <w:szCs w:val="20"/>
+              </w:rPr>
+            </w:pPr>
+            <w:r>
+              <w:rPr>
+                <w:rFonts w:ascii="Times New Roman" w:eastAsia="Times New Roman" w:hAnsi="Times New Roman" w:cs="Times New Roman"/>
+                <w:sz w:val="20"/>
+                <w:szCs w:val="20"/>
+              </w:rPr>
+              <w:t>checkOptions</w:t>
+            </w:r>
+          </w:p>
+        </w:tc>
+        <w:tc>
+          <w:tcPr>
+            <w:tcW w:w="4172" w:type="dxa"/>
+            <w:tcBorders>
+              <w:top w:val="outset" w:sz="6" w:space="0" w:color="auto"/>
+              <w:left w:val="outset" w:sz="6" w:space="0" w:color="auto"/>
+              <w:bottom w:val="outset" w:sz="6" w:space="0" w:color="auto"/>
+              <w:right w:val="outset" w:sz="6" w:space="0" w:color="auto"/>
+            </w:tcBorders>
+            <w:vAlign w:val="center"/>
+            <w:hideMark/>
+          </w:tcPr>
+          <w:p>
+            <w:pPr>
+              <w:spacing w:after="0" w:line="240" w:lineRule="auto"/>
+              <w:rPr>
+                <w:rFonts w:ascii="Times New Roman" w:eastAsia="Times New Roman" w:hAnsi="Times New Roman" w:cs="Times New Roman"/>
+                <w:sz w:val="20"/>
+                <w:szCs w:val="20"/>
+              </w:rPr>
+            </w:pPr>
+            <w:r>
+              <w:rPr>
+                <w:rFonts w:ascii="Times New Roman" w:eastAsia="Times New Roman" w:hAnsi="Times New Roman" w:cs="Times New Roman"/>
+                <w:sz w:val="20"/>
+                <w:szCs w:val="20"/>
+              </w:rPr>
+              <w:t>Precondition: Run CoffeeMaker</w:t>
+            </w:r>
+          </w:p>
+          <w:p>
+            <w:pPr>
+              <w:spacing w:after="0" w:line="240" w:lineRule="auto"/>
+              <w:rPr>
+                <w:rFonts w:ascii="Times New Roman" w:eastAsia="Times New Roman" w:hAnsi="Times New Roman" w:cs="Times New Roman"/>
+                <w:sz w:val="20"/>
+                <w:szCs w:val="20"/>
+              </w:rPr>
+            </w:pPr>
+          </w:p>
+        </w:tc>
+        <w:tc>
+          <w:tcPr>
+            <w:tcW w:w="3887" w:type="dxa"/>
+            <w:tcBorders>
+              <w:top w:val="outset" w:sz="6" w:space="0" w:color="auto"/>
+              <w:left w:val="outset" w:sz="6" w:space="0" w:color="auto"/>
+              <w:bottom w:val="outset" w:sz="6" w:space="0" w:color="auto"/>
+              <w:right w:val="outset" w:sz="6" w:space="0" w:color="auto"/>
+            </w:tcBorders>
+            <w:vAlign w:val="center"/>
+            <w:hideMark/>
+          </w:tcPr>
+          <w:p>
+            <w:pPr>
+              <w:spacing w:after="0" w:line="240" w:lineRule="auto"/>
+              <w:ind w:left="24"/>
+              <w:rPr>
+                <w:rFonts w:ascii="Times New Roman" w:eastAsia="Times New Roman" w:hAnsi="Times New Roman" w:cs="Times New Roman"/>
+                <w:sz w:val="20"/>
+                <w:szCs w:val="20"/>
+              </w:rPr>
+            </w:pPr>
+            <w:r>
+              <w:rPr>
+                <w:rFonts w:ascii="Times New Roman" w:eastAsia="Times New Roman" w:hAnsi="Times New Roman" w:cs="Times New Roman"/>
+                <w:sz w:val="20"/>
+                <w:szCs w:val="20"/>
+              </w:rPr>
+              <w:t>The</w:t>
+            </w:r>
+            <w:r>
+              <w:rPr>
+                <w:rFonts w:ascii="Times New Roman" w:eastAsia="Times New Roman" w:hAnsi="Times New Roman" w:cs="Times New Roman"/>
+                <w:sz w:val="20"/>
+                <w:szCs w:val="20"/>
+              </w:rPr>
+              <w:t xml:space="preserve"> six different options for the user input</w:t>
+            </w:r>
+            <w:r>
+              <w:rPr>
+                <w:rFonts w:ascii="Times New Roman" w:eastAsia="Times New Roman" w:hAnsi="Times New Roman" w:cs="Times New Roman"/>
+                <w:sz w:val="20"/>
+                <w:szCs w:val="20"/>
+              </w:rPr>
+              <w:t xml:space="preserve"> are shown.</w:t>
+            </w:r>
+          </w:p>
+        </w:tc>
+        <w:tc>
+          <w:tcPr>
+            <w:tcW w:w="3133" w:type="dxa"/>
+            <w:tcBorders>
+              <w:top w:val="outset" w:sz="6" w:space="0" w:color="auto"/>
+              <w:left w:val="outset" w:sz="6" w:space="0" w:color="auto"/>
+              <w:bottom w:val="outset" w:sz="6" w:space="0" w:color="auto"/>
+              <w:right w:val="outset" w:sz="6" w:space="0" w:color="auto"/>
+            </w:tcBorders>
+            <w:vAlign w:val="center"/>
+            <w:hideMark/>
+          </w:tcPr>
+          <w:p>
+            <w:pPr>
+              <w:spacing w:after="0" w:line="240" w:lineRule="auto"/>
+              <w:rPr>
+                <w:rFonts w:ascii="Times New Roman" w:eastAsia="Times New Roman" w:hAnsi="Times New Roman" w:cs="Times New Roman"/>
+                <w:sz w:val="18"/>
+                <w:szCs w:val="18"/>
+              </w:rPr>
+            </w:pPr>
           </w:p>
         </w:tc>
       </w:tr>
@@ -605,187 +996,208 @@
                 <w:sz w:val="20"/>
                 <w:szCs w:val="20"/>
               </w:rPr>
-              <w:t>editRecipe</w:t>
-            </w:r>
-            <w:r>
-              <w:rPr>
-                <w:rFonts w:ascii="Times New Roman" w:eastAsia="Times New Roman" w:hAnsi="Times New Roman" w:cs="Times New Roman"/>
-                <w:sz w:val="20"/>
-                <w:szCs w:val="20"/>
-              </w:rPr>
-              <w:t>1</w:t>
-            </w:r>
-          </w:p>
-        </w:tc>
-        <w:tc>
-          <w:tcPr>
-            <w:tcW w:w="0" w:type="auto"/>
-            <w:tcBorders>
-              <w:top w:val="outset" w:sz="6" w:space="0" w:color="auto"/>
-              <w:left w:val="outset" w:sz="6" w:space="0" w:color="auto"/>
-              <w:bottom w:val="outset" w:sz="6" w:space="0" w:color="auto"/>
-              <w:right w:val="outset" w:sz="6" w:space="0" w:color="auto"/>
-            </w:tcBorders>
-            <w:vAlign w:val="center"/>
-            <w:hideMark/>
-          </w:tcPr>
-          <w:p>
-            <w:pPr>
-              <w:spacing w:before="100" w:beforeAutospacing="1" w:after="100" w:afterAutospacing="1" w:line="240" w:lineRule="auto"/>
-              <w:rPr>
-                <w:rFonts w:ascii="Times New Roman" w:eastAsia="Times New Roman" w:hAnsi="Times New Roman" w:cs="Times New Roman"/>
-                <w:sz w:val="20"/>
-                <w:szCs w:val="20"/>
-              </w:rPr>
-            </w:pPr>
-            <w:r>
-              <w:rPr>
-                <w:rFonts w:ascii="Times New Roman" w:eastAsia="Times New Roman" w:hAnsi="Times New Roman" w:cs="Times New Roman"/>
-                <w:sz w:val="20"/>
-                <w:szCs w:val="20"/>
-              </w:rPr>
-              <w:t>Precondition: addRecipe1 has run successfully</w:t>
-            </w:r>
-            <w:r>
-              <w:rPr>
-                <w:rFonts w:ascii="Times New Roman" w:eastAsia="Times New Roman" w:hAnsi="Times New Roman" w:cs="Times New Roman"/>
-                <w:sz w:val="20"/>
-                <w:szCs w:val="20"/>
-              </w:rPr>
-              <w:t> </w:t>
-            </w:r>
-            <w:r>
-              <w:rPr>
-                <w:rFonts w:ascii="Times New Roman" w:eastAsia="Times New Roman" w:hAnsi="Times New Roman" w:cs="Times New Roman"/>
-                <w:sz w:val="20"/>
-                <w:szCs w:val="20"/>
-              </w:rPr>
-              <w:br/>
-              <w:t>Enter: Menu option 3, "Edit a recipe "</w:t>
-            </w:r>
-            <w:r>
-              <w:rPr>
-                <w:rFonts w:ascii="Times New Roman" w:eastAsia="Times New Roman" w:hAnsi="Times New Roman" w:cs="Times New Roman"/>
-                <w:sz w:val="20"/>
-                <w:szCs w:val="20"/>
-              </w:rPr>
-              <w:br/>
-              <w:t>Select: Coffee</w:t>
-            </w:r>
-            <w:r>
-              <w:rPr>
-                <w:rFonts w:ascii="Times New Roman" w:eastAsia="Times New Roman" w:hAnsi="Times New Roman" w:cs="Times New Roman"/>
-                <w:sz w:val="20"/>
-                <w:szCs w:val="20"/>
-              </w:rPr>
-              <w:t> </w:t>
-            </w:r>
-            <w:r>
-              <w:rPr>
-                <w:rFonts w:ascii="Times New Roman" w:eastAsia="Times New Roman" w:hAnsi="Times New Roman" w:cs="Times New Roman"/>
-                <w:sz w:val="20"/>
-                <w:szCs w:val="20"/>
-              </w:rPr>
-              <w:br/>
-              <w:t>Price: 50</w:t>
-            </w:r>
-            <w:r>
-              <w:rPr>
-                <w:rFonts w:ascii="Times New Roman" w:eastAsia="Times New Roman" w:hAnsi="Times New Roman" w:cs="Times New Roman"/>
-                <w:sz w:val="20"/>
-                <w:szCs w:val="20"/>
-              </w:rPr>
-              <w:br/>
-              <w:t>Coffee: 3</w:t>
-            </w:r>
-            <w:r>
-              <w:rPr>
-                <w:rFonts w:ascii="Times New Roman" w:eastAsia="Times New Roman" w:hAnsi="Times New Roman" w:cs="Times New Roman"/>
-                <w:sz w:val="20"/>
-                <w:szCs w:val="20"/>
-              </w:rPr>
-              <w:br/>
-              <w:t>Milk: 1</w:t>
-            </w:r>
-            <w:r>
-              <w:rPr>
-                <w:rFonts w:ascii="Times New Roman" w:eastAsia="Times New Roman" w:hAnsi="Times New Roman" w:cs="Times New Roman"/>
-                <w:sz w:val="20"/>
-                <w:szCs w:val="20"/>
-              </w:rPr>
-              <w:br/>
-              <w:t>Sugar: 1</w:t>
-            </w:r>
-            <w:r>
-              <w:rPr>
-                <w:rFonts w:ascii="Times New Roman" w:eastAsia="Times New Roman" w:hAnsi="Times New Roman" w:cs="Times New Roman"/>
-                <w:sz w:val="20"/>
-                <w:szCs w:val="20"/>
-              </w:rPr>
-              <w:br/>
-              <w:t>Chocolate: 0</w:t>
-            </w:r>
-            <w:r>
-              <w:rPr>
-                <w:rFonts w:ascii="Times New Roman" w:eastAsia="Times New Roman" w:hAnsi="Times New Roman" w:cs="Times New Roman"/>
-                <w:sz w:val="20"/>
-                <w:szCs w:val="20"/>
-              </w:rPr>
-              <w:t> </w:t>
-            </w:r>
-            <w:r>
-              <w:rPr>
-                <w:rFonts w:ascii="Times New Roman" w:eastAsia="Times New Roman" w:hAnsi="Times New Roman" w:cs="Times New Roman"/>
-                <w:sz w:val="20"/>
-                <w:szCs w:val="20"/>
-              </w:rPr>
-              <w:br/>
+              <w:t>addInventory1</w:t>
+            </w:r>
+          </w:p>
+        </w:tc>
+        <w:tc>
+          <w:tcPr>
+            <w:tcW w:w="4172" w:type="dxa"/>
+            <w:tcBorders>
+              <w:top w:val="outset" w:sz="6" w:space="0" w:color="auto"/>
+              <w:left w:val="outset" w:sz="6" w:space="0" w:color="auto"/>
+              <w:bottom w:val="outset" w:sz="6" w:space="0" w:color="auto"/>
+              <w:right w:val="outset" w:sz="6" w:space="0" w:color="auto"/>
+            </w:tcBorders>
+            <w:vAlign w:val="center"/>
+            <w:hideMark/>
+          </w:tcPr>
+          <w:p>
+            <w:pPr>
+              <w:spacing w:after="0" w:line="240" w:lineRule="auto"/>
+              <w:rPr>
+                <w:rFonts w:ascii="Times New Roman" w:eastAsia="Times New Roman" w:hAnsi="Times New Roman" w:cs="Times New Roman"/>
+                <w:sz w:val="20"/>
+                <w:szCs w:val="20"/>
+              </w:rPr>
+            </w:pPr>
+            <w:r>
+              <w:rPr>
+                <w:rFonts w:ascii="Times New Roman" w:eastAsia="Times New Roman" w:hAnsi="Times New Roman" w:cs="Times New Roman"/>
+                <w:sz w:val="20"/>
+                <w:szCs w:val="20"/>
+              </w:rPr>
+              <w:t xml:space="preserve">Precondition: </w:t>
+            </w:r>
+            <w:r>
+              <w:rPr>
+                <w:rFonts w:ascii="Times New Roman" w:eastAsia="Times New Roman" w:hAnsi="Times New Roman" w:cs="Times New Roman"/>
+                <w:sz w:val="20"/>
+                <w:szCs w:val="20"/>
+              </w:rPr>
+              <w:t>Run CoffeeMaker</w:t>
+            </w:r>
+          </w:p>
+          <w:p>
+            <w:pPr>
+              <w:spacing w:after="0" w:line="240" w:lineRule="auto"/>
+              <w:rPr>
+                <w:rFonts w:ascii="Times New Roman" w:eastAsia="Times New Roman" w:hAnsi="Times New Roman" w:cs="Times New Roman"/>
+                <w:sz w:val="20"/>
+                <w:szCs w:val="20"/>
+              </w:rPr>
+            </w:pPr>
+            <w:r>
+              <w:rPr>
+                <w:rFonts w:ascii="Times New Roman" w:eastAsia="Times New Roman" w:hAnsi="Times New Roman" w:cs="Times New Roman"/>
+                <w:sz w:val="20"/>
+                <w:szCs w:val="20"/>
+              </w:rPr>
+              <w:t>Enter: Menu option 4, “Add inventory</w:t>
+            </w:r>
+            <w:r>
+              <w:rPr>
+                <w:rFonts w:ascii="Times New Roman" w:eastAsia="Times New Roman" w:hAnsi="Times New Roman" w:cs="Times New Roman"/>
+                <w:sz w:val="20"/>
+                <w:szCs w:val="20"/>
+              </w:rPr>
+              <w:t>”</w:t>
+            </w:r>
+          </w:p>
+          <w:p>
+            <w:pPr>
+              <w:spacing w:after="0" w:line="240" w:lineRule="auto"/>
+              <w:rPr>
+                <w:rFonts w:ascii="Times New Roman" w:eastAsia="Times New Roman" w:hAnsi="Times New Roman" w:cs="Times New Roman"/>
+                <w:sz w:val="20"/>
+                <w:szCs w:val="20"/>
+              </w:rPr>
+            </w:pPr>
+            <w:r>
+              <w:rPr>
+                <w:rFonts w:ascii="Times New Roman" w:eastAsia="Times New Roman" w:hAnsi="Times New Roman" w:cs="Times New Roman"/>
+                <w:sz w:val="20"/>
+                <w:szCs w:val="20"/>
+              </w:rPr>
+              <w:t>Enter Coffee Amount: 1</w:t>
+            </w:r>
+          </w:p>
+          <w:p>
+            <w:pPr>
+              <w:spacing w:after="0" w:line="240" w:lineRule="auto"/>
+              <w:rPr>
+                <w:rFonts w:ascii="Times New Roman" w:eastAsia="Times New Roman" w:hAnsi="Times New Roman" w:cs="Times New Roman"/>
+                <w:sz w:val="20"/>
+                <w:szCs w:val="20"/>
+              </w:rPr>
+            </w:pPr>
+            <w:r>
+              <w:rPr>
+                <w:rFonts w:ascii="Times New Roman" w:eastAsia="Times New Roman" w:hAnsi="Times New Roman" w:cs="Times New Roman"/>
+                <w:sz w:val="20"/>
+                <w:szCs w:val="20"/>
+              </w:rPr>
+              <w:t xml:space="preserve">Enter </w:t>
+            </w:r>
+            <w:r>
+              <w:rPr>
+                <w:rFonts w:ascii="Times New Roman" w:eastAsia="Times New Roman" w:hAnsi="Times New Roman" w:cs="Times New Roman"/>
+                <w:sz w:val="20"/>
+                <w:szCs w:val="20"/>
+              </w:rPr>
+              <w:t>Milk Amount: 2</w:t>
+            </w:r>
+          </w:p>
+          <w:p>
+            <w:pPr>
+              <w:spacing w:after="0" w:line="240" w:lineRule="auto"/>
+              <w:rPr>
+                <w:rFonts w:ascii="Times New Roman" w:eastAsia="Times New Roman" w:hAnsi="Times New Roman" w:cs="Times New Roman"/>
+                <w:sz w:val="20"/>
+                <w:szCs w:val="20"/>
+              </w:rPr>
+            </w:pPr>
+            <w:r>
+              <w:rPr>
+                <w:rFonts w:ascii="Times New Roman" w:eastAsia="Times New Roman" w:hAnsi="Times New Roman" w:cs="Times New Roman"/>
+                <w:sz w:val="20"/>
+                <w:szCs w:val="20"/>
+              </w:rPr>
+              <w:t>Enter Sugar Amount: 1</w:t>
+            </w:r>
+          </w:p>
+          <w:p>
+            <w:pPr>
+              <w:spacing w:after="0" w:line="240" w:lineRule="auto"/>
+              <w:rPr>
+                <w:rFonts w:ascii="Times New Roman" w:eastAsia="Times New Roman" w:hAnsi="Times New Roman" w:cs="Times New Roman"/>
+                <w:sz w:val="20"/>
+                <w:szCs w:val="20"/>
+              </w:rPr>
+            </w:pPr>
+            <w:r>
+              <w:rPr>
+                <w:rFonts w:ascii="Times New Roman" w:eastAsia="Times New Roman" w:hAnsi="Times New Roman" w:cs="Times New Roman"/>
+                <w:sz w:val="20"/>
+                <w:szCs w:val="20"/>
+              </w:rPr>
+              <w:t>Enter Chocolate Amount: 2</w:t>
+            </w:r>
+          </w:p>
+          <w:p>
+            <w:pPr>
+              <w:spacing w:after="0" w:line="240" w:lineRule="auto"/>
+              <w:rPr>
+                <w:rFonts w:ascii="Times New Roman" w:eastAsia="Times New Roman" w:hAnsi="Times New Roman" w:cs="Times New Roman"/>
+                <w:sz w:val="20"/>
+                <w:szCs w:val="20"/>
+              </w:rPr>
+            </w:pPr>
+            <w:r>
+              <w:rPr>
+                <w:rFonts w:ascii="Times New Roman" w:eastAsia="Times New Roman" w:hAnsi="Times New Roman" w:cs="Times New Roman"/>
+                <w:sz w:val="20"/>
+                <w:szCs w:val="20"/>
+              </w:rPr>
               <w:t>Return to main menu.</w:t>
             </w:r>
-            <w:r>
-              <w:rPr>
-                <w:rFonts w:ascii="Times New Roman" w:eastAsia="Times New Roman" w:hAnsi="Times New Roman" w:cs="Times New Roman"/>
-                <w:sz w:val="20"/>
-                <w:szCs w:val="20"/>
-              </w:rPr>
-              <w:t> </w:t>
-            </w:r>
-          </w:p>
-        </w:tc>
-        <w:tc>
-          <w:tcPr>
-            <w:tcW w:w="3639" w:type="dxa"/>
-            <w:tcBorders>
-              <w:top w:val="outset" w:sz="6" w:space="0" w:color="auto"/>
-              <w:left w:val="outset" w:sz="6" w:space="0" w:color="auto"/>
-              <w:bottom w:val="outset" w:sz="6" w:space="0" w:color="auto"/>
-              <w:right w:val="outset" w:sz="6" w:space="0" w:color="auto"/>
-            </w:tcBorders>
-            <w:vAlign w:val="center"/>
-            <w:hideMark/>
-          </w:tcPr>
-          <w:p>
-            <w:pPr>
-              <w:spacing w:after="0" w:line="240" w:lineRule="auto"/>
-              <w:rPr>
-                <w:rFonts w:ascii="Times New Roman" w:eastAsia="Times New Roman" w:hAnsi="Times New Roman" w:cs="Times New Roman"/>
-                <w:sz w:val="20"/>
-                <w:szCs w:val="20"/>
-              </w:rPr>
-            </w:pPr>
-            <w:r>
-              <w:rPr>
-                <w:rFonts w:ascii="Times New Roman" w:eastAsia="Times New Roman" w:hAnsi="Times New Roman" w:cs="Times New Roman"/>
-                <w:sz w:val="20"/>
-                <w:szCs w:val="20"/>
-              </w:rPr>
-              <w:t>Coffee successfully added.</w:t>
-            </w:r>
-          </w:p>
-        </w:tc>
-        <w:tc>
-          <w:tcPr>
-            <w:tcW w:w="3690" w:type="dxa"/>
+          </w:p>
+        </w:tc>
+        <w:tc>
+          <w:tcPr>
+            <w:tcW w:w="3887" w:type="dxa"/>
+            <w:tcBorders>
+              <w:top w:val="outset" w:sz="6" w:space="0" w:color="auto"/>
+              <w:left w:val="outset" w:sz="6" w:space="0" w:color="auto"/>
+              <w:bottom w:val="outset" w:sz="6" w:space="0" w:color="auto"/>
+              <w:right w:val="outset" w:sz="6" w:space="0" w:color="auto"/>
+            </w:tcBorders>
+            <w:vAlign w:val="center"/>
+            <w:hideMark/>
+          </w:tcPr>
+          <w:p>
+            <w:pPr>
+              <w:spacing w:after="0" w:line="240" w:lineRule="auto"/>
+              <w:ind w:left="24"/>
+              <w:rPr>
+                <w:rFonts w:ascii="Times New Roman" w:eastAsia="Times New Roman" w:hAnsi="Times New Roman" w:cs="Times New Roman"/>
+                <w:sz w:val="20"/>
+                <w:szCs w:val="20"/>
+              </w:rPr>
+            </w:pPr>
+            <w:r>
+              <w:rPr>
+                <w:rFonts w:ascii="Times New Roman" w:eastAsia="Times New Roman" w:hAnsi="Times New Roman" w:cs="Times New Roman"/>
+                <w:sz w:val="20"/>
+                <w:szCs w:val="20"/>
+              </w:rPr>
+              <w:t>Inventory is successfully added.</w:t>
+            </w:r>
+          </w:p>
+        </w:tc>
+        <w:tc>
+          <w:tcPr>
+            <w:tcW w:w="3133" w:type="dxa"/>
             <w:tcBorders>
               <w:top w:val="outset" w:sz="6" w:space="0" w:color="auto"/>
               <w:left w:val="outset" w:sz="6" w:space="0" w:color="auto"/>
@@ -804,14 +1216,830 @@
                 <w:szCs w:val="18"/>
               </w:rPr>
             </w:pPr>
-            <w:r>
+          </w:p>
+        </w:tc>
+      </w:tr>
+      <w:tr>
+        <w:trPr>
+          <w:tblCellSpacing w:w="0" w:type="dxa"/>
+        </w:trPr>
+        <w:tc>
+          <w:tcPr>
+            <w:tcW w:w="0" w:type="auto"/>
+            <w:tcBorders>
+              <w:top w:val="outset" w:sz="6" w:space="0" w:color="auto"/>
+              <w:left w:val="outset" w:sz="6" w:space="0" w:color="auto"/>
+              <w:bottom w:val="outset" w:sz="6" w:space="0" w:color="auto"/>
+              <w:right w:val="outset" w:sz="6" w:space="0" w:color="auto"/>
+            </w:tcBorders>
+            <w:vAlign w:val="center"/>
+            <w:hideMark/>
+          </w:tcPr>
+          <w:p>
+            <w:pPr>
+              <w:spacing w:after="0" w:line="240" w:lineRule="auto"/>
+              <w:rPr>
+                <w:rFonts w:ascii="Times New Roman" w:eastAsia="Times New Roman" w:hAnsi="Times New Roman" w:cs="Times New Roman"/>
+                <w:sz w:val="20"/>
+                <w:szCs w:val="20"/>
+              </w:rPr>
+            </w:pPr>
+            <w:r>
+              <w:rPr>
+                <w:rFonts w:ascii="Times New Roman" w:eastAsia="Times New Roman" w:hAnsi="Times New Roman" w:cs="Times New Roman"/>
+                <w:sz w:val="20"/>
+                <w:szCs w:val="20"/>
+              </w:rPr>
+              <w:t>checkInventory</w:t>
+            </w:r>
+          </w:p>
+        </w:tc>
+        <w:tc>
+          <w:tcPr>
+            <w:tcW w:w="4172" w:type="dxa"/>
+            <w:tcBorders>
+              <w:top w:val="outset" w:sz="6" w:space="0" w:color="auto"/>
+              <w:left w:val="outset" w:sz="6" w:space="0" w:color="auto"/>
+              <w:bottom w:val="outset" w:sz="6" w:space="0" w:color="auto"/>
+              <w:right w:val="outset" w:sz="6" w:space="0" w:color="auto"/>
+            </w:tcBorders>
+            <w:vAlign w:val="center"/>
+            <w:hideMark/>
+          </w:tcPr>
+          <w:p>
+            <w:pPr>
+              <w:spacing w:after="0" w:line="240" w:lineRule="auto"/>
+              <w:rPr>
+                <w:rFonts w:ascii="Times New Roman" w:eastAsia="Times New Roman" w:hAnsi="Times New Roman" w:cs="Times New Roman"/>
+                <w:sz w:val="20"/>
+                <w:szCs w:val="20"/>
+              </w:rPr>
+            </w:pPr>
+            <w:r>
+              <w:rPr>
+                <w:rFonts w:ascii="Times New Roman" w:eastAsia="Times New Roman" w:hAnsi="Times New Roman" w:cs="Times New Roman"/>
+                <w:sz w:val="20"/>
+                <w:szCs w:val="20"/>
+              </w:rPr>
+              <w:t>Precondition: addInventory1 has run successfully.</w:t>
+            </w:r>
+          </w:p>
+          <w:p>
+            <w:pPr>
+              <w:spacing w:after="0" w:line="240" w:lineRule="auto"/>
+              <w:rPr>
+                <w:rFonts w:ascii="Times New Roman" w:eastAsia="Times New Roman" w:hAnsi="Times New Roman" w:cs="Times New Roman"/>
+                <w:sz w:val="20"/>
+                <w:szCs w:val="20"/>
+              </w:rPr>
+            </w:pPr>
+            <w:r>
+              <w:rPr>
+                <w:rFonts w:ascii="Times New Roman" w:eastAsia="Times New Roman" w:hAnsi="Times New Roman" w:cs="Times New Roman"/>
+                <w:sz w:val="20"/>
+                <w:szCs w:val="20"/>
+              </w:rPr>
+              <w:t xml:space="preserve">Enter: Menu option </w:t>
+            </w:r>
+            <w:r>
+              <w:rPr>
+                <w:rFonts w:ascii="Times New Roman" w:eastAsia="Times New Roman" w:hAnsi="Times New Roman" w:cs="Times New Roman"/>
+                <w:sz w:val="20"/>
+                <w:szCs w:val="20"/>
+              </w:rPr>
+              <w:t>5,”Check inventory”</w:t>
+            </w:r>
+          </w:p>
+          <w:p>
+            <w:pPr>
+              <w:spacing w:after="0" w:line="240" w:lineRule="auto"/>
+              <w:rPr>
+                <w:rFonts w:ascii="Times New Roman" w:eastAsia="Times New Roman" w:hAnsi="Times New Roman" w:cs="Times New Roman"/>
+                <w:sz w:val="20"/>
+                <w:szCs w:val="20"/>
+              </w:rPr>
+            </w:pPr>
+            <w:r>
+              <w:rPr>
+                <w:rFonts w:ascii="Times New Roman" w:eastAsia="Times New Roman" w:hAnsi="Times New Roman" w:cs="Times New Roman"/>
+                <w:sz w:val="20"/>
+                <w:szCs w:val="20"/>
+              </w:rPr>
+              <w:t>Return to main menu.</w:t>
+            </w:r>
+          </w:p>
+        </w:tc>
+        <w:tc>
+          <w:tcPr>
+            <w:tcW w:w="3887" w:type="dxa"/>
+            <w:tcBorders>
+              <w:top w:val="outset" w:sz="6" w:space="0" w:color="auto"/>
+              <w:left w:val="outset" w:sz="6" w:space="0" w:color="auto"/>
+              <w:bottom w:val="outset" w:sz="6" w:space="0" w:color="auto"/>
+              <w:right w:val="outset" w:sz="6" w:space="0" w:color="auto"/>
+            </w:tcBorders>
+            <w:vAlign w:val="center"/>
+            <w:hideMark/>
+          </w:tcPr>
+          <w:p>
+            <w:pPr>
+              <w:spacing w:after="0" w:line="240" w:lineRule="auto"/>
+              <w:ind w:left="24"/>
+              <w:rPr>
+                <w:rFonts w:ascii="Times New Roman" w:eastAsia="Times New Roman" w:hAnsi="Times New Roman" w:cs="Times New Roman"/>
+                <w:sz w:val="20"/>
+                <w:szCs w:val="20"/>
+              </w:rPr>
+            </w:pPr>
+            <w:r>
+              <w:rPr>
+                <w:rFonts w:ascii="Times New Roman" w:eastAsia="Times New Roman" w:hAnsi="Times New Roman" w:cs="Times New Roman"/>
+                <w:sz w:val="20"/>
+                <w:szCs w:val="20"/>
+              </w:rPr>
+              <w:t>The current inventory is displayed successfully.</w:t>
+            </w:r>
+          </w:p>
+          <w:p>
+            <w:pPr>
+              <w:spacing w:after="0" w:line="240" w:lineRule="auto"/>
+              <w:ind w:left="24"/>
+              <w:rPr>
+                <w:rFonts w:ascii="Times New Roman" w:eastAsia="Times New Roman" w:hAnsi="Times New Roman" w:cs="Times New Roman"/>
+                <w:sz w:val="20"/>
+                <w:szCs w:val="20"/>
+              </w:rPr>
+            </w:pPr>
+            <w:r>
+              <w:rPr>
+                <w:rFonts w:ascii="Times New Roman" w:eastAsia="Times New Roman" w:hAnsi="Times New Roman" w:cs="Times New Roman"/>
+                <w:sz w:val="20"/>
+                <w:szCs w:val="20"/>
+              </w:rPr>
+              <w:t>Coffee: 16, Milk: 17, Sugar: 16, Chocolate: 17</w:t>
+            </w:r>
+          </w:p>
+        </w:tc>
+        <w:tc>
+          <w:tcPr>
+            <w:tcW w:w="3133" w:type="dxa"/>
+            <w:tcBorders>
+              <w:top w:val="outset" w:sz="6" w:space="0" w:color="auto"/>
+              <w:left w:val="outset" w:sz="6" w:space="0" w:color="auto"/>
+              <w:bottom w:val="outset" w:sz="6" w:space="0" w:color="auto"/>
+              <w:right w:val="outset" w:sz="6" w:space="0" w:color="auto"/>
+            </w:tcBorders>
+            <w:vAlign w:val="center"/>
+            <w:hideMark/>
+          </w:tcPr>
+          <w:p>
+            <w:pPr>
+              <w:spacing w:after="0" w:line="240" w:lineRule="auto"/>
               <w:rPr>
                 <w:rFonts w:ascii="Times New Roman" w:eastAsia="Times New Roman" w:hAnsi="Times New Roman" w:cs="Times New Roman"/>
                 <w:sz w:val="18"/>
                 <w:szCs w:val="18"/>
               </w:rPr>
-              <w:t> </w:t>
-            </w:r>
+            </w:pPr>
+          </w:p>
+        </w:tc>
+      </w:tr>
+      <w:tr>
+        <w:trPr>
+          <w:tblCellSpacing w:w="0" w:type="dxa"/>
+        </w:trPr>
+        <w:tc>
+          <w:tcPr>
+            <w:tcW w:w="0" w:type="auto"/>
+            <w:tcBorders>
+              <w:top w:val="outset" w:sz="6" w:space="0" w:color="auto"/>
+              <w:left w:val="outset" w:sz="6" w:space="0" w:color="auto"/>
+              <w:bottom w:val="outset" w:sz="6" w:space="0" w:color="auto"/>
+              <w:right w:val="outset" w:sz="6" w:space="0" w:color="auto"/>
+            </w:tcBorders>
+            <w:vAlign w:val="center"/>
+            <w:hideMark/>
+          </w:tcPr>
+          <w:p>
+            <w:pPr>
+              <w:spacing w:after="0" w:line="240" w:lineRule="auto"/>
+              <w:rPr>
+                <w:rFonts w:ascii="Times New Roman" w:eastAsia="Times New Roman" w:hAnsi="Times New Roman" w:cs="Times New Roman"/>
+                <w:sz w:val="20"/>
+                <w:szCs w:val="20"/>
+              </w:rPr>
+            </w:pPr>
+            <w:r>
+              <w:rPr>
+                <w:rFonts w:ascii="Times New Roman" w:eastAsia="Times New Roman" w:hAnsi="Times New Roman" w:cs="Times New Roman"/>
+                <w:sz w:val="20"/>
+                <w:szCs w:val="20"/>
+              </w:rPr>
+              <w:lastRenderedPageBreak/>
+              <w:t>purchaseBeverage1</w:t>
+            </w:r>
+          </w:p>
+        </w:tc>
+        <w:tc>
+          <w:tcPr>
+            <w:tcW w:w="4172" w:type="dxa"/>
+            <w:tcBorders>
+              <w:top w:val="outset" w:sz="6" w:space="0" w:color="auto"/>
+              <w:left w:val="outset" w:sz="6" w:space="0" w:color="auto"/>
+              <w:bottom w:val="outset" w:sz="6" w:space="0" w:color="auto"/>
+              <w:right w:val="outset" w:sz="6" w:space="0" w:color="auto"/>
+            </w:tcBorders>
+            <w:vAlign w:val="center"/>
+            <w:hideMark/>
+          </w:tcPr>
+          <w:p>
+            <w:pPr>
+              <w:spacing w:after="0" w:line="240" w:lineRule="auto"/>
+              <w:rPr>
+                <w:rFonts w:ascii="Times New Roman" w:eastAsia="Times New Roman" w:hAnsi="Times New Roman" w:cs="Times New Roman"/>
+                <w:sz w:val="20"/>
+                <w:szCs w:val="20"/>
+              </w:rPr>
+            </w:pPr>
+            <w:r>
+              <w:rPr>
+                <w:rFonts w:ascii="Times New Roman" w:eastAsia="Times New Roman" w:hAnsi="Times New Roman" w:cs="Times New Roman"/>
+                <w:sz w:val="20"/>
+                <w:szCs w:val="20"/>
+              </w:rPr>
+              <w:t>Precondition: Run CoffeeMaker and there is a recipe store in slot 1 with price less than 3.</w:t>
+            </w:r>
+          </w:p>
+          <w:p>
+            <w:pPr>
+              <w:spacing w:after="0" w:line="240" w:lineRule="auto"/>
+              <w:rPr>
+                <w:rFonts w:ascii="Times New Roman" w:eastAsia="Times New Roman" w:hAnsi="Times New Roman" w:cs="Times New Roman"/>
+                <w:sz w:val="20"/>
+                <w:szCs w:val="20"/>
+              </w:rPr>
+            </w:pPr>
+            <w:r>
+              <w:rPr>
+                <w:rFonts w:ascii="Times New Roman" w:eastAsia="Times New Roman" w:hAnsi="Times New Roman" w:cs="Times New Roman"/>
+                <w:sz w:val="20"/>
+                <w:szCs w:val="20"/>
+              </w:rPr>
+              <w:t>Enter: Menu option 6, “Make coffee”</w:t>
+            </w:r>
+          </w:p>
+          <w:p>
+            <w:pPr>
+              <w:spacing w:after="0" w:line="240" w:lineRule="auto"/>
+              <w:rPr>
+                <w:rFonts w:ascii="Times New Roman" w:eastAsia="Times New Roman" w:hAnsi="Times New Roman" w:cs="Times New Roman"/>
+                <w:sz w:val="20"/>
+                <w:szCs w:val="20"/>
+              </w:rPr>
+            </w:pPr>
+            <w:r>
+              <w:rPr>
+                <w:rFonts w:ascii="Times New Roman" w:eastAsia="Times New Roman" w:hAnsi="Times New Roman" w:cs="Times New Roman"/>
+                <w:sz w:val="20"/>
+                <w:szCs w:val="20"/>
+              </w:rPr>
+              <w:t>Enter recipe number: 1</w:t>
+            </w:r>
+          </w:p>
+          <w:p>
+            <w:pPr>
+              <w:spacing w:after="0" w:line="240" w:lineRule="auto"/>
+              <w:rPr>
+                <w:rFonts w:ascii="Times New Roman" w:eastAsia="Times New Roman" w:hAnsi="Times New Roman" w:cs="Times New Roman"/>
+                <w:sz w:val="20"/>
+                <w:szCs w:val="20"/>
+              </w:rPr>
+            </w:pPr>
+            <w:r>
+              <w:rPr>
+                <w:rFonts w:ascii="Times New Roman" w:eastAsia="Times New Roman" w:hAnsi="Times New Roman" w:cs="Times New Roman"/>
+                <w:sz w:val="20"/>
+                <w:szCs w:val="20"/>
+              </w:rPr>
+              <w:t>Enter amount: 3</w:t>
+            </w:r>
+          </w:p>
+          <w:p>
+            <w:pPr>
+              <w:spacing w:after="0" w:line="240" w:lineRule="auto"/>
+              <w:rPr>
+                <w:rFonts w:ascii="Times New Roman" w:eastAsia="Times New Roman" w:hAnsi="Times New Roman" w:cs="Times New Roman"/>
+                <w:sz w:val="20"/>
+                <w:szCs w:val="20"/>
+              </w:rPr>
+            </w:pPr>
+            <w:r>
+              <w:rPr>
+                <w:rFonts w:ascii="Times New Roman" w:eastAsia="Times New Roman" w:hAnsi="Times New Roman" w:cs="Times New Roman"/>
+                <w:sz w:val="20"/>
+                <w:szCs w:val="20"/>
+              </w:rPr>
+              <w:t>Return to main menu.</w:t>
+            </w:r>
+          </w:p>
+        </w:tc>
+        <w:tc>
+          <w:tcPr>
+            <w:tcW w:w="3887" w:type="dxa"/>
+            <w:tcBorders>
+              <w:top w:val="outset" w:sz="6" w:space="0" w:color="auto"/>
+              <w:left w:val="outset" w:sz="6" w:space="0" w:color="auto"/>
+              <w:bottom w:val="outset" w:sz="6" w:space="0" w:color="auto"/>
+              <w:right w:val="outset" w:sz="6" w:space="0" w:color="auto"/>
+            </w:tcBorders>
+            <w:vAlign w:val="center"/>
+            <w:hideMark/>
+          </w:tcPr>
+          <w:p>
+            <w:pPr>
+              <w:spacing w:after="0" w:line="240" w:lineRule="auto"/>
+              <w:ind w:left="24"/>
+              <w:rPr>
+                <w:rFonts w:ascii="Times New Roman" w:eastAsia="Times New Roman" w:hAnsi="Times New Roman" w:cs="Times New Roman"/>
+                <w:sz w:val="20"/>
+                <w:szCs w:val="20"/>
+              </w:rPr>
+            </w:pPr>
+            <w:r>
+              <w:rPr>
+                <w:rFonts w:ascii="Times New Roman" w:eastAsia="Times New Roman" w:hAnsi="Times New Roman" w:cs="Times New Roman"/>
+                <w:sz w:val="20"/>
+                <w:szCs w:val="20"/>
+              </w:rPr>
+              <w:t>Drink is purchased successfully.</w:t>
+            </w:r>
+          </w:p>
+        </w:tc>
+        <w:tc>
+          <w:tcPr>
+            <w:tcW w:w="3133" w:type="dxa"/>
+            <w:tcBorders>
+              <w:top w:val="outset" w:sz="6" w:space="0" w:color="auto"/>
+              <w:left w:val="outset" w:sz="6" w:space="0" w:color="auto"/>
+              <w:bottom w:val="outset" w:sz="6" w:space="0" w:color="auto"/>
+              <w:right w:val="outset" w:sz="6" w:space="0" w:color="auto"/>
+            </w:tcBorders>
+            <w:vAlign w:val="center"/>
+            <w:hideMark/>
+          </w:tcPr>
+          <w:p>
+            <w:pPr>
+              <w:spacing w:after="0" w:line="240" w:lineRule="auto"/>
+              <w:rPr>
+                <w:rFonts w:ascii="Times New Roman" w:eastAsia="Times New Roman" w:hAnsi="Times New Roman" w:cs="Times New Roman"/>
+                <w:sz w:val="18"/>
+                <w:szCs w:val="18"/>
+              </w:rPr>
+            </w:pPr>
+          </w:p>
+        </w:tc>
+      </w:tr>
+      <w:tr>
+        <w:trPr>
+          <w:tblCellSpacing w:w="0" w:type="dxa"/>
+        </w:trPr>
+        <w:tc>
+          <w:tcPr>
+            <w:tcW w:w="0" w:type="auto"/>
+            <w:tcBorders>
+              <w:top w:val="outset" w:sz="6" w:space="0" w:color="auto"/>
+              <w:left w:val="outset" w:sz="6" w:space="0" w:color="auto"/>
+              <w:bottom w:val="outset" w:sz="6" w:space="0" w:color="auto"/>
+              <w:right w:val="outset" w:sz="6" w:space="0" w:color="auto"/>
+            </w:tcBorders>
+            <w:vAlign w:val="center"/>
+            <w:hideMark/>
+          </w:tcPr>
+          <w:p>
+            <w:pPr>
+              <w:spacing w:after="0" w:line="240" w:lineRule="auto"/>
+              <w:rPr>
+                <w:rFonts w:ascii="Times New Roman" w:eastAsia="Times New Roman" w:hAnsi="Times New Roman" w:cs="Times New Roman"/>
+                <w:sz w:val="20"/>
+                <w:szCs w:val="20"/>
+              </w:rPr>
+            </w:pPr>
+            <w:r>
+              <w:rPr>
+                <w:rFonts w:ascii="Times New Roman" w:eastAsia="Times New Roman" w:hAnsi="Times New Roman" w:cs="Times New Roman"/>
+                <w:sz w:val="20"/>
+                <w:szCs w:val="20"/>
+              </w:rPr>
+              <w:t>purchaseBeverage</w:t>
+            </w:r>
+            <w:r>
+              <w:rPr>
+                <w:rFonts w:ascii="Times New Roman" w:eastAsia="Times New Roman" w:hAnsi="Times New Roman" w:cs="Times New Roman"/>
+                <w:sz w:val="20"/>
+                <w:szCs w:val="20"/>
+              </w:rPr>
+              <w:t>2</w:t>
+            </w:r>
+          </w:p>
+        </w:tc>
+        <w:tc>
+          <w:tcPr>
+            <w:tcW w:w="4172" w:type="dxa"/>
+            <w:tcBorders>
+              <w:top w:val="outset" w:sz="6" w:space="0" w:color="auto"/>
+              <w:left w:val="outset" w:sz="6" w:space="0" w:color="auto"/>
+              <w:bottom w:val="outset" w:sz="6" w:space="0" w:color="auto"/>
+              <w:right w:val="outset" w:sz="6" w:space="0" w:color="auto"/>
+            </w:tcBorders>
+            <w:vAlign w:val="center"/>
+            <w:hideMark/>
+          </w:tcPr>
+          <w:p>
+            <w:pPr>
+              <w:spacing w:after="0" w:line="240" w:lineRule="auto"/>
+              <w:rPr>
+                <w:rFonts w:ascii="Times New Roman" w:eastAsia="Times New Roman" w:hAnsi="Times New Roman" w:cs="Times New Roman"/>
+                <w:sz w:val="20"/>
+                <w:szCs w:val="20"/>
+              </w:rPr>
+            </w:pPr>
+            <w:r>
+              <w:rPr>
+                <w:rFonts w:ascii="Times New Roman" w:eastAsia="Times New Roman" w:hAnsi="Times New Roman" w:cs="Times New Roman"/>
+                <w:sz w:val="20"/>
+                <w:szCs w:val="20"/>
+              </w:rPr>
+              <w:t xml:space="preserve">Precondition: Run CoffeeMaker and there is a recipe store </w:t>
+            </w:r>
+            <w:r>
+              <w:rPr>
+                <w:rFonts w:ascii="Times New Roman" w:eastAsia="Times New Roman" w:hAnsi="Times New Roman" w:cs="Times New Roman"/>
+                <w:sz w:val="20"/>
+                <w:szCs w:val="20"/>
+              </w:rPr>
+              <w:t>in slot 1 with price more than 3</w:t>
+            </w:r>
+            <w:r>
+              <w:rPr>
+                <w:rFonts w:ascii="Times New Roman" w:eastAsia="Times New Roman" w:hAnsi="Times New Roman" w:cs="Times New Roman"/>
+                <w:sz w:val="20"/>
+                <w:szCs w:val="20"/>
+              </w:rPr>
+              <w:t>.</w:t>
+            </w:r>
+          </w:p>
+          <w:p>
+            <w:pPr>
+              <w:spacing w:after="0" w:line="240" w:lineRule="auto"/>
+              <w:rPr>
+                <w:rFonts w:ascii="Times New Roman" w:eastAsia="Times New Roman" w:hAnsi="Times New Roman" w:cs="Times New Roman"/>
+                <w:sz w:val="20"/>
+                <w:szCs w:val="20"/>
+              </w:rPr>
+            </w:pPr>
+            <w:r>
+              <w:rPr>
+                <w:rFonts w:ascii="Times New Roman" w:eastAsia="Times New Roman" w:hAnsi="Times New Roman" w:cs="Times New Roman"/>
+                <w:sz w:val="20"/>
+                <w:szCs w:val="20"/>
+              </w:rPr>
+              <w:t>Enter: Menu option 6, “Make coffee”</w:t>
+            </w:r>
+          </w:p>
+          <w:p>
+            <w:pPr>
+              <w:spacing w:after="0" w:line="240" w:lineRule="auto"/>
+              <w:rPr>
+                <w:rFonts w:ascii="Times New Roman" w:eastAsia="Times New Roman" w:hAnsi="Times New Roman" w:cs="Times New Roman"/>
+                <w:sz w:val="20"/>
+                <w:szCs w:val="20"/>
+              </w:rPr>
+            </w:pPr>
+            <w:r>
+              <w:rPr>
+                <w:rFonts w:ascii="Times New Roman" w:eastAsia="Times New Roman" w:hAnsi="Times New Roman" w:cs="Times New Roman"/>
+                <w:sz w:val="20"/>
+                <w:szCs w:val="20"/>
+              </w:rPr>
+              <w:t>Enter recipe number: 1</w:t>
+            </w:r>
+          </w:p>
+          <w:p>
+            <w:pPr>
+              <w:spacing w:after="0" w:line="240" w:lineRule="auto"/>
+              <w:rPr>
+                <w:rFonts w:ascii="Times New Roman" w:eastAsia="Times New Roman" w:hAnsi="Times New Roman" w:cs="Times New Roman"/>
+                <w:sz w:val="20"/>
+                <w:szCs w:val="20"/>
+              </w:rPr>
+            </w:pPr>
+            <w:r>
+              <w:rPr>
+                <w:rFonts w:ascii="Times New Roman" w:eastAsia="Times New Roman" w:hAnsi="Times New Roman" w:cs="Times New Roman"/>
+                <w:sz w:val="20"/>
+                <w:szCs w:val="20"/>
+              </w:rPr>
+              <w:t>Enter amount: 2</w:t>
+            </w:r>
+          </w:p>
+          <w:p>
+            <w:pPr>
+              <w:spacing w:after="0" w:line="240" w:lineRule="auto"/>
+              <w:rPr>
+                <w:rFonts w:ascii="Times New Roman" w:eastAsia="Times New Roman" w:hAnsi="Times New Roman" w:cs="Times New Roman"/>
+                <w:sz w:val="20"/>
+                <w:szCs w:val="20"/>
+              </w:rPr>
+            </w:pPr>
+            <w:r>
+              <w:rPr>
+                <w:rFonts w:ascii="Times New Roman" w:eastAsia="Times New Roman" w:hAnsi="Times New Roman" w:cs="Times New Roman"/>
+                <w:sz w:val="20"/>
+                <w:szCs w:val="20"/>
+              </w:rPr>
+              <w:t>Return to main menu.</w:t>
+            </w:r>
+          </w:p>
+        </w:tc>
+        <w:tc>
+          <w:tcPr>
+            <w:tcW w:w="3887" w:type="dxa"/>
+            <w:tcBorders>
+              <w:top w:val="outset" w:sz="6" w:space="0" w:color="auto"/>
+              <w:left w:val="outset" w:sz="6" w:space="0" w:color="auto"/>
+              <w:bottom w:val="outset" w:sz="6" w:space="0" w:color="auto"/>
+              <w:right w:val="outset" w:sz="6" w:space="0" w:color="auto"/>
+            </w:tcBorders>
+            <w:vAlign w:val="center"/>
+            <w:hideMark/>
+          </w:tcPr>
+          <w:p>
+            <w:pPr>
+              <w:spacing w:after="0" w:line="240" w:lineRule="auto"/>
+              <w:ind w:left="24"/>
+              <w:rPr>
+                <w:rFonts w:ascii="Times New Roman" w:eastAsia="Times New Roman" w:hAnsi="Times New Roman" w:cs="Times New Roman"/>
+                <w:sz w:val="20"/>
+                <w:szCs w:val="20"/>
+              </w:rPr>
+            </w:pPr>
+            <w:r>
+              <w:rPr>
+                <w:rFonts w:ascii="Times New Roman" w:eastAsia="Times New Roman" w:hAnsi="Times New Roman" w:cs="Times New Roman"/>
+                <w:sz w:val="20"/>
+                <w:szCs w:val="20"/>
+              </w:rPr>
+              <w:t xml:space="preserve">Drink is </w:t>
+            </w:r>
+            <w:r>
+              <w:rPr>
+                <w:rFonts w:ascii="Times New Roman" w:eastAsia="Times New Roman" w:hAnsi="Times New Roman" w:cs="Times New Roman"/>
+                <w:sz w:val="20"/>
+                <w:szCs w:val="20"/>
+              </w:rPr>
+              <w:t>not purchased.</w:t>
+            </w:r>
+          </w:p>
+        </w:tc>
+        <w:tc>
+          <w:tcPr>
+            <w:tcW w:w="3133" w:type="dxa"/>
+            <w:tcBorders>
+              <w:top w:val="outset" w:sz="6" w:space="0" w:color="auto"/>
+              <w:left w:val="outset" w:sz="6" w:space="0" w:color="auto"/>
+              <w:bottom w:val="outset" w:sz="6" w:space="0" w:color="auto"/>
+              <w:right w:val="outset" w:sz="6" w:space="0" w:color="auto"/>
+            </w:tcBorders>
+            <w:vAlign w:val="center"/>
+            <w:hideMark/>
+          </w:tcPr>
+          <w:p>
+            <w:pPr>
+              <w:spacing w:after="0" w:line="240" w:lineRule="auto"/>
+              <w:rPr>
+                <w:rFonts w:ascii="Times New Roman" w:eastAsia="Times New Roman" w:hAnsi="Times New Roman" w:cs="Times New Roman"/>
+                <w:sz w:val="18"/>
+                <w:szCs w:val="18"/>
+              </w:rPr>
+            </w:pPr>
+          </w:p>
+        </w:tc>
+      </w:tr>
+      <w:tr>
+        <w:trPr>
+          <w:tblCellSpacing w:w="0" w:type="dxa"/>
+        </w:trPr>
+        <w:tc>
+          <w:tcPr>
+            <w:tcW w:w="0" w:type="auto"/>
+            <w:tcBorders>
+              <w:top w:val="outset" w:sz="6" w:space="0" w:color="auto"/>
+              <w:left w:val="outset" w:sz="6" w:space="0" w:color="auto"/>
+              <w:bottom w:val="outset" w:sz="6" w:space="0" w:color="auto"/>
+              <w:right w:val="outset" w:sz="6" w:space="0" w:color="auto"/>
+            </w:tcBorders>
+            <w:vAlign w:val="center"/>
+            <w:hideMark/>
+          </w:tcPr>
+          <w:p>
+            <w:pPr>
+              <w:spacing w:after="0" w:line="240" w:lineRule="auto"/>
+              <w:rPr>
+                <w:rFonts w:ascii="Times New Roman" w:eastAsia="Times New Roman" w:hAnsi="Times New Roman" w:cs="Times New Roman"/>
+                <w:sz w:val="20"/>
+                <w:szCs w:val="20"/>
+              </w:rPr>
+            </w:pPr>
+            <w:r>
+              <w:rPr>
+                <w:rFonts w:ascii="Times New Roman" w:eastAsia="Times New Roman" w:hAnsi="Times New Roman" w:cs="Times New Roman"/>
+                <w:sz w:val="20"/>
+                <w:szCs w:val="20"/>
+              </w:rPr>
+              <w:t>purchaseBeverage</w:t>
+            </w:r>
+            <w:r>
+              <w:rPr>
+                <w:rFonts w:ascii="Times New Roman" w:eastAsia="Times New Roman" w:hAnsi="Times New Roman" w:cs="Times New Roman"/>
+                <w:sz w:val="20"/>
+                <w:szCs w:val="20"/>
+              </w:rPr>
+              <w:t>3</w:t>
+            </w:r>
+          </w:p>
+        </w:tc>
+        <w:tc>
+          <w:tcPr>
+            <w:tcW w:w="4172" w:type="dxa"/>
+            <w:tcBorders>
+              <w:top w:val="outset" w:sz="6" w:space="0" w:color="auto"/>
+              <w:left w:val="outset" w:sz="6" w:space="0" w:color="auto"/>
+              <w:bottom w:val="outset" w:sz="6" w:space="0" w:color="auto"/>
+              <w:right w:val="outset" w:sz="6" w:space="0" w:color="auto"/>
+            </w:tcBorders>
+            <w:vAlign w:val="center"/>
+            <w:hideMark/>
+          </w:tcPr>
+          <w:p>
+            <w:pPr>
+              <w:spacing w:after="0" w:line="240" w:lineRule="auto"/>
+              <w:rPr>
+                <w:rFonts w:ascii="Times New Roman" w:eastAsia="Times New Roman" w:hAnsi="Times New Roman" w:cs="Times New Roman"/>
+                <w:sz w:val="20"/>
+                <w:szCs w:val="20"/>
+              </w:rPr>
+            </w:pPr>
+            <w:r>
+              <w:rPr>
+                <w:rFonts w:ascii="Times New Roman" w:eastAsia="Times New Roman" w:hAnsi="Times New Roman" w:cs="Times New Roman"/>
+                <w:sz w:val="20"/>
+                <w:szCs w:val="20"/>
+              </w:rPr>
+              <w:t xml:space="preserve">Precondition: Run CoffeeMaker and there is </w:t>
+            </w:r>
+            <w:r>
+              <w:rPr>
+                <w:rFonts w:ascii="Times New Roman" w:eastAsia="Times New Roman" w:hAnsi="Times New Roman" w:cs="Times New Roman"/>
+                <w:sz w:val="20"/>
+                <w:szCs w:val="20"/>
+              </w:rPr>
+              <w:t>no recipe at slot 1.</w:t>
+            </w:r>
+          </w:p>
+          <w:p>
+            <w:pPr>
+              <w:spacing w:after="0" w:line="240" w:lineRule="auto"/>
+              <w:rPr>
+                <w:rFonts w:ascii="Times New Roman" w:eastAsia="Times New Roman" w:hAnsi="Times New Roman" w:cs="Times New Roman"/>
+                <w:sz w:val="20"/>
+                <w:szCs w:val="20"/>
+              </w:rPr>
+            </w:pPr>
+            <w:r>
+              <w:rPr>
+                <w:rFonts w:ascii="Times New Roman" w:eastAsia="Times New Roman" w:hAnsi="Times New Roman" w:cs="Times New Roman"/>
+                <w:sz w:val="20"/>
+                <w:szCs w:val="20"/>
+              </w:rPr>
+              <w:t>Enter: Menu option 6, “Make coffee”</w:t>
+            </w:r>
+          </w:p>
+          <w:p>
+            <w:pPr>
+              <w:spacing w:after="0" w:line="240" w:lineRule="auto"/>
+              <w:rPr>
+                <w:rFonts w:ascii="Times New Roman" w:eastAsia="Times New Roman" w:hAnsi="Times New Roman" w:cs="Times New Roman"/>
+                <w:sz w:val="20"/>
+                <w:szCs w:val="20"/>
+              </w:rPr>
+            </w:pPr>
+            <w:r>
+              <w:rPr>
+                <w:rFonts w:ascii="Times New Roman" w:eastAsia="Times New Roman" w:hAnsi="Times New Roman" w:cs="Times New Roman"/>
+                <w:sz w:val="20"/>
+                <w:szCs w:val="20"/>
+              </w:rPr>
+              <w:t>Enter recipe number: 1</w:t>
+            </w:r>
+          </w:p>
+          <w:p>
+            <w:pPr>
+              <w:spacing w:after="0" w:line="240" w:lineRule="auto"/>
+              <w:rPr>
+                <w:rFonts w:ascii="Times New Roman" w:eastAsia="Times New Roman" w:hAnsi="Times New Roman" w:cs="Times New Roman"/>
+                <w:sz w:val="20"/>
+                <w:szCs w:val="20"/>
+              </w:rPr>
+            </w:pPr>
+            <w:r>
+              <w:rPr>
+                <w:rFonts w:ascii="Times New Roman" w:eastAsia="Times New Roman" w:hAnsi="Times New Roman" w:cs="Times New Roman"/>
+                <w:sz w:val="20"/>
+                <w:szCs w:val="20"/>
+              </w:rPr>
+              <w:t>Enter amount: 3</w:t>
+            </w:r>
+          </w:p>
+          <w:p>
+            <w:pPr>
+              <w:spacing w:after="0" w:line="240" w:lineRule="auto"/>
+              <w:rPr>
+                <w:rFonts w:ascii="Times New Roman" w:eastAsia="Times New Roman" w:hAnsi="Times New Roman" w:cs="Times New Roman"/>
+                <w:sz w:val="20"/>
+                <w:szCs w:val="20"/>
+              </w:rPr>
+            </w:pPr>
+            <w:r>
+              <w:rPr>
+                <w:rFonts w:ascii="Times New Roman" w:eastAsia="Times New Roman" w:hAnsi="Times New Roman" w:cs="Times New Roman"/>
+                <w:sz w:val="20"/>
+                <w:szCs w:val="20"/>
+              </w:rPr>
+              <w:t>Return to main menu.</w:t>
+            </w:r>
+          </w:p>
+        </w:tc>
+        <w:tc>
+          <w:tcPr>
+            <w:tcW w:w="3887" w:type="dxa"/>
+            <w:tcBorders>
+              <w:top w:val="outset" w:sz="6" w:space="0" w:color="auto"/>
+              <w:left w:val="outset" w:sz="6" w:space="0" w:color="auto"/>
+              <w:bottom w:val="outset" w:sz="6" w:space="0" w:color="auto"/>
+              <w:right w:val="outset" w:sz="6" w:space="0" w:color="auto"/>
+            </w:tcBorders>
+            <w:vAlign w:val="center"/>
+            <w:hideMark/>
+          </w:tcPr>
+          <w:p>
+            <w:pPr>
+              <w:spacing w:after="0" w:line="240" w:lineRule="auto"/>
+              <w:ind w:left="24"/>
+              <w:rPr>
+                <w:rFonts w:ascii="Times New Roman" w:eastAsia="Times New Roman" w:hAnsi="Times New Roman" w:cs="Times New Roman"/>
+                <w:sz w:val="20"/>
+                <w:szCs w:val="20"/>
+              </w:rPr>
+            </w:pPr>
+            <w:r>
+              <w:rPr>
+                <w:rFonts w:ascii="Times New Roman" w:eastAsia="Times New Roman" w:hAnsi="Times New Roman" w:cs="Times New Roman"/>
+                <w:sz w:val="20"/>
+                <w:szCs w:val="20"/>
+              </w:rPr>
+              <w:t xml:space="preserve">Drink is </w:t>
+            </w:r>
+            <w:r>
+              <w:rPr>
+                <w:rFonts w:ascii="Times New Roman" w:eastAsia="Times New Roman" w:hAnsi="Times New Roman" w:cs="Times New Roman"/>
+                <w:sz w:val="20"/>
+                <w:szCs w:val="20"/>
+              </w:rPr>
+              <w:t>not purchased.</w:t>
+            </w:r>
+          </w:p>
+        </w:tc>
+        <w:tc>
+          <w:tcPr>
+            <w:tcW w:w="3133" w:type="dxa"/>
+            <w:tcBorders>
+              <w:top w:val="outset" w:sz="6" w:space="0" w:color="auto"/>
+              <w:left w:val="outset" w:sz="6" w:space="0" w:color="auto"/>
+              <w:bottom w:val="outset" w:sz="6" w:space="0" w:color="auto"/>
+              <w:right w:val="outset" w:sz="6" w:space="0" w:color="auto"/>
+            </w:tcBorders>
+            <w:vAlign w:val="center"/>
+            <w:hideMark/>
+          </w:tcPr>
+          <w:p>
+            <w:pPr>
+              <w:spacing w:after="0" w:line="240" w:lineRule="auto"/>
+              <w:rPr>
+                <w:rFonts w:ascii="Times New Roman" w:eastAsia="Times New Roman" w:hAnsi="Times New Roman" w:cs="Times New Roman"/>
+                <w:sz w:val="18"/>
+                <w:szCs w:val="18"/>
+              </w:rPr>
+            </w:pPr>
           </w:p>
         </w:tc>
       </w:tr>
@@ -834,6 +2062,16 @@
         </w:rPr>
         <w:t> </w:t>
       </w:r>
+    </w:p>
+    <w:p>
+      <w:pPr>
+        <w:spacing w:before="100" w:beforeAutospacing="1" w:after="100" w:afterAutospacing="1" w:line="240" w:lineRule="auto"/>
+        <w:rPr>
+          <w:rFonts w:ascii="Times New Roman" w:eastAsia="Times New Roman" w:hAnsi="Times New Roman" w:cs="Times New Roman"/>
+          <w:sz w:val="24"/>
+          <w:szCs w:val="24"/>
+        </w:rPr>
+      </w:pPr>
     </w:p>
     <w:p>
       <w:pPr>

</xml_diff>

<commit_message>
Project 4: Task 3: Added one more test case named addInventory2 that checks to make sure that items cannot be removed (by entering a negative value) using add inventory option.
</commit_message>
<xml_diff>
--- a/trunk/CoffeeMaker/reqs/Coffee Maker Acceptance Tests.docx
+++ b/trunk/CoffeeMaker/reqs/Coffee Maker Acceptance Tests.docx
@@ -1221,6 +1221,7 @@
       </w:tr>
       <w:tr>
         <w:trPr>
+          <w:trHeight w:val="65"/>
           <w:tblCellSpacing w:w="0" w:type="dxa"/>
         </w:trPr>
         <w:tc>
@@ -1250,7 +1251,7 @@
                 <w:sz w:val="20"/>
                 <w:szCs w:val="20"/>
               </w:rPr>
-              <w:t>checkInventory</w:t>
+              <w:t>addInventory2</w:t>
             </w:r>
           </w:p>
         </w:tc>
@@ -1281,51 +1282,62 @@
                 <w:sz w:val="20"/>
                 <w:szCs w:val="20"/>
               </w:rPr>
-              <w:t>Precondition: addInventory1 has run successfully.</w:t>
-            </w:r>
-          </w:p>
-          <w:p>
-            <w:pPr>
-              <w:spacing w:after="0" w:line="240" w:lineRule="auto"/>
-              <w:rPr>
-                <w:rFonts w:ascii="Times New Roman" w:eastAsia="Times New Roman" w:hAnsi="Times New Roman" w:cs="Times New Roman"/>
-                <w:sz w:val="20"/>
-                <w:szCs w:val="20"/>
-              </w:rPr>
-            </w:pPr>
-            <w:r>
-              <w:rPr>
-                <w:rFonts w:ascii="Times New Roman" w:eastAsia="Times New Roman" w:hAnsi="Times New Roman" w:cs="Times New Roman"/>
-                <w:sz w:val="20"/>
-                <w:szCs w:val="20"/>
-              </w:rPr>
-              <w:t xml:space="preserve">Enter: Menu option </w:t>
-            </w:r>
-            <w:r>
-              <w:rPr>
-                <w:rFonts w:ascii="Times New Roman" w:eastAsia="Times New Roman" w:hAnsi="Times New Roman" w:cs="Times New Roman"/>
-                <w:sz w:val="20"/>
-                <w:szCs w:val="20"/>
-              </w:rPr>
-              <w:t>5,”Check inventory”</w:t>
-            </w:r>
-          </w:p>
-          <w:p>
-            <w:pPr>
-              <w:spacing w:after="0" w:line="240" w:lineRule="auto"/>
-              <w:rPr>
-                <w:rFonts w:ascii="Times New Roman" w:eastAsia="Times New Roman" w:hAnsi="Times New Roman" w:cs="Times New Roman"/>
-                <w:sz w:val="20"/>
-                <w:szCs w:val="20"/>
-              </w:rPr>
-            </w:pPr>
-            <w:r>
-              <w:rPr>
-                <w:rFonts w:ascii="Times New Roman" w:eastAsia="Times New Roman" w:hAnsi="Times New Roman" w:cs="Times New Roman"/>
-                <w:sz w:val="20"/>
-                <w:szCs w:val="20"/>
-              </w:rPr>
-              <w:t>Return to main menu.</w:t>
+              <w:t>Precondition: Run CoffeeMaker</w:t>
+            </w:r>
+          </w:p>
+          <w:p>
+            <w:pPr>
+              <w:spacing w:after="0" w:line="240" w:lineRule="auto"/>
+              <w:rPr>
+                <w:rFonts w:ascii="Times New Roman" w:eastAsia="Times New Roman" w:hAnsi="Times New Roman" w:cs="Times New Roman"/>
+                <w:sz w:val="20"/>
+                <w:szCs w:val="20"/>
+              </w:rPr>
+            </w:pPr>
+            <w:r>
+              <w:rPr>
+                <w:rFonts w:ascii="Times New Roman" w:eastAsia="Times New Roman" w:hAnsi="Times New Roman" w:cs="Times New Roman"/>
+                <w:sz w:val="20"/>
+                <w:szCs w:val="20"/>
+              </w:rPr>
+              <w:t>Enter: Menu option 4, “Add inventory”</w:t>
+            </w:r>
+          </w:p>
+          <w:p>
+            <w:pPr>
+              <w:spacing w:after="0" w:line="240" w:lineRule="auto"/>
+              <w:rPr>
+                <w:rFonts w:ascii="Times New Roman" w:eastAsia="Times New Roman" w:hAnsi="Times New Roman" w:cs="Times New Roman"/>
+                <w:sz w:val="20"/>
+                <w:szCs w:val="20"/>
+              </w:rPr>
+            </w:pPr>
+            <w:r>
+              <w:rPr>
+                <w:rFonts w:ascii="Times New Roman" w:eastAsia="Times New Roman" w:hAnsi="Times New Roman" w:cs="Times New Roman"/>
+                <w:sz w:val="20"/>
+                <w:szCs w:val="20"/>
+              </w:rPr>
+              <w:t>Enter Coffee Amount: -1</w:t>
+            </w:r>
+          </w:p>
+          <w:p>
+            <w:pPr>
+              <w:spacing w:after="0" w:line="240" w:lineRule="auto"/>
+              <w:rPr>
+                <w:rFonts w:ascii="Times New Roman" w:eastAsia="Times New Roman" w:hAnsi="Times New Roman" w:cs="Times New Roman"/>
+                <w:sz w:val="20"/>
+                <w:szCs w:val="20"/>
+              </w:rPr>
+            </w:pPr>
+            <w:r>
+              <w:rPr>
+                <w:rFonts w:ascii="Times New Roman" w:eastAsia="Times New Roman" w:hAnsi="Times New Roman" w:cs="Times New Roman"/>
+                <w:sz w:val="20"/>
+                <w:szCs w:val="20"/>
+              </w:rPr>
+              <w:lastRenderedPageBreak/>
+              <w:t>Return to the main menu.</w:t>
             </w:r>
           </w:p>
         </w:tc>
@@ -1357,26 +1369,8 @@
                 <w:sz w:val="20"/>
                 <w:szCs w:val="20"/>
               </w:rPr>
-              <w:t>The current inventory is displayed successfully.</w:t>
-            </w:r>
-          </w:p>
-          <w:p>
-            <w:pPr>
-              <w:spacing w:after="0" w:line="240" w:lineRule="auto"/>
-              <w:ind w:left="24"/>
-              <w:rPr>
-                <w:rFonts w:ascii="Times New Roman" w:eastAsia="Times New Roman" w:hAnsi="Times New Roman" w:cs="Times New Roman"/>
-                <w:sz w:val="20"/>
-                <w:szCs w:val="20"/>
-              </w:rPr>
-            </w:pPr>
-            <w:r>
-              <w:rPr>
-                <w:rFonts w:ascii="Times New Roman" w:eastAsia="Times New Roman" w:hAnsi="Times New Roman" w:cs="Times New Roman"/>
-                <w:sz w:val="20"/>
-                <w:szCs w:val="20"/>
-              </w:rPr>
-              <w:t>Coffee: 16, Milk: 17, Sugar: 16, Chocolate: 17</w:t>
+              <w:lastRenderedPageBreak/>
+              <w:t>Inventory is not added.</w:t>
             </w:r>
           </w:p>
         </w:tc>
@@ -1436,6 +1430,191 @@
                 <w:szCs w:val="20"/>
               </w:rPr>
               <w:lastRenderedPageBreak/>
+              <w:t>checkInventory</w:t>
+            </w:r>
+          </w:p>
+        </w:tc>
+        <w:tc>
+          <w:tcPr>
+            <w:tcW w:w="4172" w:type="dxa"/>
+            <w:tcBorders>
+              <w:top w:val="outset" w:sz="6" w:space="0" w:color="auto"/>
+              <w:left w:val="outset" w:sz="6" w:space="0" w:color="auto"/>
+              <w:bottom w:val="outset" w:sz="6" w:space="0" w:color="auto"/>
+              <w:right w:val="outset" w:sz="6" w:space="0" w:color="auto"/>
+            </w:tcBorders>
+            <w:vAlign w:val="center"/>
+            <w:hideMark/>
+          </w:tcPr>
+          <w:p>
+            <w:pPr>
+              <w:spacing w:after="0" w:line="240" w:lineRule="auto"/>
+              <w:rPr>
+                <w:rFonts w:ascii="Times New Roman" w:eastAsia="Times New Roman" w:hAnsi="Times New Roman" w:cs="Times New Roman"/>
+                <w:sz w:val="20"/>
+                <w:szCs w:val="20"/>
+              </w:rPr>
+            </w:pPr>
+            <w:r>
+              <w:rPr>
+                <w:rFonts w:ascii="Times New Roman" w:eastAsia="Times New Roman" w:hAnsi="Times New Roman" w:cs="Times New Roman"/>
+                <w:sz w:val="20"/>
+                <w:szCs w:val="20"/>
+              </w:rPr>
+              <w:t>Precondition: addInventory1 has run successfully.</w:t>
+            </w:r>
+          </w:p>
+          <w:p>
+            <w:pPr>
+              <w:spacing w:after="0" w:line="240" w:lineRule="auto"/>
+              <w:rPr>
+                <w:rFonts w:ascii="Times New Roman" w:eastAsia="Times New Roman" w:hAnsi="Times New Roman" w:cs="Times New Roman"/>
+                <w:sz w:val="20"/>
+                <w:szCs w:val="20"/>
+              </w:rPr>
+            </w:pPr>
+            <w:r>
+              <w:rPr>
+                <w:rFonts w:ascii="Times New Roman" w:eastAsia="Times New Roman" w:hAnsi="Times New Roman" w:cs="Times New Roman"/>
+                <w:sz w:val="20"/>
+                <w:szCs w:val="20"/>
+              </w:rPr>
+              <w:t xml:space="preserve">Enter: Menu option </w:t>
+            </w:r>
+            <w:r>
+              <w:rPr>
+                <w:rFonts w:ascii="Times New Roman" w:eastAsia="Times New Roman" w:hAnsi="Times New Roman" w:cs="Times New Roman"/>
+                <w:sz w:val="20"/>
+                <w:szCs w:val="20"/>
+              </w:rPr>
+              <w:t>5,”Check inventory”</w:t>
+            </w:r>
+          </w:p>
+          <w:p>
+            <w:pPr>
+              <w:spacing w:after="0" w:line="240" w:lineRule="auto"/>
+              <w:rPr>
+                <w:rFonts w:ascii="Times New Roman" w:eastAsia="Times New Roman" w:hAnsi="Times New Roman" w:cs="Times New Roman"/>
+                <w:sz w:val="20"/>
+                <w:szCs w:val="20"/>
+              </w:rPr>
+            </w:pPr>
+            <w:r>
+              <w:rPr>
+                <w:rFonts w:ascii="Times New Roman" w:eastAsia="Times New Roman" w:hAnsi="Times New Roman" w:cs="Times New Roman"/>
+                <w:sz w:val="20"/>
+                <w:szCs w:val="20"/>
+              </w:rPr>
+              <w:t>Return to main menu.</w:t>
+            </w:r>
+          </w:p>
+        </w:tc>
+        <w:tc>
+          <w:tcPr>
+            <w:tcW w:w="3887" w:type="dxa"/>
+            <w:tcBorders>
+              <w:top w:val="outset" w:sz="6" w:space="0" w:color="auto"/>
+              <w:left w:val="outset" w:sz="6" w:space="0" w:color="auto"/>
+              <w:bottom w:val="outset" w:sz="6" w:space="0" w:color="auto"/>
+              <w:right w:val="outset" w:sz="6" w:space="0" w:color="auto"/>
+            </w:tcBorders>
+            <w:vAlign w:val="center"/>
+            <w:hideMark/>
+          </w:tcPr>
+          <w:p>
+            <w:pPr>
+              <w:spacing w:after="0" w:line="240" w:lineRule="auto"/>
+              <w:ind w:left="24"/>
+              <w:rPr>
+                <w:rFonts w:ascii="Times New Roman" w:eastAsia="Times New Roman" w:hAnsi="Times New Roman" w:cs="Times New Roman"/>
+                <w:sz w:val="20"/>
+                <w:szCs w:val="20"/>
+              </w:rPr>
+            </w:pPr>
+            <w:r>
+              <w:rPr>
+                <w:rFonts w:ascii="Times New Roman" w:eastAsia="Times New Roman" w:hAnsi="Times New Roman" w:cs="Times New Roman"/>
+                <w:sz w:val="20"/>
+                <w:szCs w:val="20"/>
+              </w:rPr>
+              <w:t>The current inventory is displayed successfully.</w:t>
+            </w:r>
+          </w:p>
+          <w:p>
+            <w:pPr>
+              <w:spacing w:after="0" w:line="240" w:lineRule="auto"/>
+              <w:ind w:left="24"/>
+              <w:rPr>
+                <w:rFonts w:ascii="Times New Roman" w:eastAsia="Times New Roman" w:hAnsi="Times New Roman" w:cs="Times New Roman"/>
+                <w:sz w:val="20"/>
+                <w:szCs w:val="20"/>
+              </w:rPr>
+            </w:pPr>
+            <w:r>
+              <w:rPr>
+                <w:rFonts w:ascii="Times New Roman" w:eastAsia="Times New Roman" w:hAnsi="Times New Roman" w:cs="Times New Roman"/>
+                <w:sz w:val="20"/>
+                <w:szCs w:val="20"/>
+              </w:rPr>
+              <w:t>Coffee: 16, Milk: 17, Sugar: 16, Chocolate: 17</w:t>
+            </w:r>
+          </w:p>
+        </w:tc>
+        <w:tc>
+          <w:tcPr>
+            <w:tcW w:w="3133" w:type="dxa"/>
+            <w:tcBorders>
+              <w:top w:val="outset" w:sz="6" w:space="0" w:color="auto"/>
+              <w:left w:val="outset" w:sz="6" w:space="0" w:color="auto"/>
+              <w:bottom w:val="outset" w:sz="6" w:space="0" w:color="auto"/>
+              <w:right w:val="outset" w:sz="6" w:space="0" w:color="auto"/>
+            </w:tcBorders>
+            <w:vAlign w:val="center"/>
+            <w:hideMark/>
+          </w:tcPr>
+          <w:p>
+            <w:pPr>
+              <w:spacing w:after="0" w:line="240" w:lineRule="auto"/>
+              <w:rPr>
+                <w:rFonts w:ascii="Times New Roman" w:eastAsia="Times New Roman" w:hAnsi="Times New Roman" w:cs="Times New Roman"/>
+                <w:sz w:val="18"/>
+                <w:szCs w:val="18"/>
+              </w:rPr>
+            </w:pPr>
+          </w:p>
+        </w:tc>
+      </w:tr>
+      <w:tr>
+        <w:trPr>
+          <w:tblCellSpacing w:w="0" w:type="dxa"/>
+        </w:trPr>
+        <w:tc>
+          <w:tcPr>
+            <w:tcW w:w="0" w:type="auto"/>
+            <w:tcBorders>
+              <w:top w:val="outset" w:sz="6" w:space="0" w:color="auto"/>
+              <w:left w:val="outset" w:sz="6" w:space="0" w:color="auto"/>
+              <w:bottom w:val="outset" w:sz="6" w:space="0" w:color="auto"/>
+              <w:right w:val="outset" w:sz="6" w:space="0" w:color="auto"/>
+            </w:tcBorders>
+            <w:vAlign w:val="center"/>
+            <w:hideMark/>
+          </w:tcPr>
+          <w:p>
+            <w:pPr>
+              <w:spacing w:after="0" w:line="240" w:lineRule="auto"/>
+              <w:rPr>
+                <w:rFonts w:ascii="Times New Roman" w:eastAsia="Times New Roman" w:hAnsi="Times New Roman" w:cs="Times New Roman"/>
+                <w:sz w:val="20"/>
+                <w:szCs w:val="20"/>
+              </w:rPr>
+            </w:pPr>
+            <w:r>
+              <w:rPr>
+                <w:rFonts w:ascii="Times New Roman" w:eastAsia="Times New Roman" w:hAnsi="Times New Roman" w:cs="Times New Roman"/>
+                <w:sz w:val="20"/>
+                <w:szCs w:val="20"/>
+              </w:rPr>
               <w:t>purchaseBeverage1</w:t>
             </w:r>
           </w:p>

</xml_diff>

<commit_message>
Project 4: Task 4: Implemented the acceptance tests from the documentation. Added more tests to reach 90% + coverage for the CoffeeMaker.java, Recipe.java, and Inventory.java files.
Also changed the acceptance tests a little bit.
</commit_message>
<xml_diff>
--- a/trunk/CoffeeMaker/reqs/Coffee Maker Acceptance Tests.docx
+++ b/trunk/CoffeeMaker/reqs/Coffee Maker Acceptance Tests.docx
@@ -1461,7 +1461,15 @@
                 <w:sz w:val="20"/>
                 <w:szCs w:val="20"/>
               </w:rPr>
-              <w:t>Precondition: addInventory1 has run successfully.</w:t>
+              <w:t>Precondition:</w:t>
+            </w:r>
+            <w:r>
+              <w:rPr>
+                <w:rFonts w:ascii="Times New Roman" w:eastAsia="Times New Roman" w:hAnsi="Times New Roman" w:cs="Times New Roman"/>
+                <w:sz w:val="20"/>
+                <w:szCs w:val="20"/>
+              </w:rPr>
+              <w:t xml:space="preserve"> Run CoffeeMaker</w:t>
             </w:r>
           </w:p>
           <w:p>
@@ -1556,7 +1564,23 @@
                 <w:sz w:val="20"/>
                 <w:szCs w:val="20"/>
               </w:rPr>
-              <w:t>Coffee: 16, Milk: 17, Sugar: 16, Chocolate: 17</w:t>
+              <w:t>Coffee: 15, Milk: 15, Sugar: 15</w:t>
+            </w:r>
+            <w:r>
+              <w:rPr>
+                <w:rFonts w:ascii="Times New Roman" w:eastAsia="Times New Roman" w:hAnsi="Times New Roman" w:cs="Times New Roman"/>
+                <w:sz w:val="20"/>
+                <w:szCs w:val="20"/>
+              </w:rPr>
+              <w:t>, Chocolate: 1</w:t>
+            </w:r>
+            <w:r>
+              <w:rPr>
+                <w:rFonts w:ascii="Times New Roman" w:eastAsia="Times New Roman" w:hAnsi="Times New Roman" w:cs="Times New Roman"/>
+                <w:sz w:val="20"/>
+                <w:szCs w:val="20"/>
+              </w:rPr>
+              <w:t>5</w:t>
             </w:r>
           </w:p>
         </w:tc>

</xml_diff>